<commit_message>
feat: Complete Auth System & UI Overhaul (Ready for PR)
</commit_message>
<xml_diff>
--- a/server/docs/Output2.docx
+++ b/server/docs/Output2.docx
@@ -74,7 +74,7 @@
           <w:szCs w:val="20"/>
           <w:lang w:eastAsia="en-IN"/>
         </w:rPr>
-        <w:t>This Deed of Lease is made at 16:01 this 31 day of 05, 2025 between Ankit of Madhya Pradesh hereinafter called 'The Lessor' of the One Part and Harshit also of Madhya Pradesh hereinafter called 'The Lessee' of the Other Part.</w:t>
+        <w:t>This Deed of Lease is made at 20:30 this Monday day of September, 2024 between Mihir of Maharashtra hereinafter called 'The Lessor' of the One Part and Raju also of Gujarat hereinafter called 'The Lessee' of the Other Part.</w:t>
       </w:r>
     </w:p>
     <w:p>
@@ -122,7 +122,7 @@
           <w:szCs w:val="20"/>
           <w:lang w:eastAsia="en-IN"/>
         </w:rPr>
-        <w:t>AND WHEREAS, the Lessor has agreed to grant to the Lessee a lease in respect of the said land and premises for a term of 1 years in the manner hereinafter appearing.</w:t>
+        <w:t>AND WHEREAS, the Lessor has agreed to grant to the Lessee a lease in respect of the said land and premises for a term of 2 years in the manner hereinafter appearing.</w:t>
       </w:r>
     </w:p>
     <w:p>
@@ -171,7 +171,7 @@
           <w:szCs w:val="20"/>
           <w:lang w:eastAsia="en-IN"/>
         </w:rPr>
-        <w:t>1.     In pursuance of the said agreement and in consideration of the rent hereby reserved and of the terms and conditions, covenants and agreements herein contained and on the part of the Lessee to be observed and performed the Lessor doth hereby demise unto the Lessee all that the said land and premises situated at Gwalior and described in the Schedule hereunder written (hereinafter for the brevity's sake referred to as 'the demised premises') to hold the demised premises unto the Lessee (and his heirs, executors, administrators and assigns) for a term of 1 years commencing from the 1st day of May, 2025, but subject to the earlier determination of this demise as hereinafter provided and yielding and paying therefor during the said term the monthly ground rent of Rs 5000 free and clear of all deductions and strictly in advance on or before the 5th day of each and every calendar month. The first of such monthly ground rent shall be paid on the 5th day of May and the subsequent rent to be paid on or before the 5th day of every succeeding month regularly.</w:t>
+        <w:t>1.     In pursuance of the said agreement and in consideration of the rent hereby reserved and of the terms and conditions, covenants and agreements herein contained and on the part of the Lessee to be observed and performed the Lessor doth hereby demise unto the Lessee all that the said land and premises situated at dfdf and described in the Schedule hereunder written (hereinafter for the brevity's sake referred to as 'the demised premises') to hold the demised premises unto the Lessee (and his heirs, executors, administrators and assigns) for a term of 2 years commencing from the 1st day of September, 2024, but subject to the earlier determination of this demise as hereinafter provided and yielding and paying therefor during the said term the monthly ground rent of Rs 12000 free and clear of all deductions and strictly in advance on or before the 5th day of each and every calendar month. The first of such monthly ground rent shall be paid on the 5th day of September and the subsequent rent to be paid on or before the 5th day of every succeeding month regularly.</w:t>
       </w:r>
     </w:p>
     <w:p>
@@ -221,7 +221,7 @@
           <w:szCs w:val="20"/>
           <w:lang w:eastAsia="en-IN"/>
         </w:rPr>
-        <w:t>a.     To pay the ground rent hereby reserved on the days and in the manner aforesaid clears of all deductions. The first of such monthly rent as hereinbefore provided shall be paid on the 5th of May and the subsequent rent shall be paid on the 5th day of every succeeding month regularly and If the-ground rent is not paid on the due dates the Lessee shall pay interest thereon at the rate of 5 % per annum from the due date till payment, though the payment of Interest shall not entitle the Lessee to make default in payment of rent on due dates.</w:t>
+        <w:t>a.     To pay the ground rent hereby reserved on the days and in the manner aforesaid clears of all deductions. The first of such monthly rent as hereinbefore provided shall be paid on the 5th of September and the subsequent rent shall be paid on the 5th day of every succeeding month regularly and If the-ground rent is not paid on the due dates the Lessee shall pay interest thereon at the rate of 2 % per annum from the due date till payment, though the payment of Interest shall not entitle the Lessee to make default in payment of rent on due dates.</w:t>
       </w:r>
     </w:p>
     <w:p>
@@ -461,7 +461,7 @@
           <w:szCs w:val="20"/>
           <w:lang w:eastAsia="en-IN"/>
         </w:rPr>
-        <w:t>4.     It is hereby agreed and declared that these presents are granted on the express condition that if the said monthly ground rent or any part thereof payable in the manner hereinbefore mentioned shall be an arrears for the space of 10 months after the same shall have become due and payable on any of the said days wherein the same ought to be paid as aforesaid whether the same shall or shall not be legally demanded or If any of the covenants and stipulations herein contained and on the part of the Lessee to be observed and performed shall not be so observed and performed by the Lessee or If the Lessee shall raise an objection to the amount of the monthly ground rent hereby fixed for any reason whatsoever then and in such event it shall be lawful for the Lessor or any person or persons duly authorised by him in that behalf at any time hereafter to enter into and upon the land and premises and the buildings and structures constructed or to he constructed thereon or any part or parts thereof in the name of the whole and the same to have, possess and enjoy and thereupon this demise shall absolutely determine but without prejudice to the right of action of the Lessor in respect of any breach of any of the covenants by the Lessee herein contained PROVIDED ALWAYS that, no re-entry shall be made under the foregoing power for breach of the covenants and stipulations herein contained and on the part of the Lessee to be observed and performed (save and except the covenant for payment of rent) unless and until the Lessor shall have given to the Lessee a notice in writing specifying the covenants and conditions or stipulations which require to be complied with or carried out and the Lessee shall have failed to comply with or carry out the same within 10 months from the date of the receipt of by such notice.</w:t>
+        <w:t>4.     It is hereby agreed and declared that these presents are granted on the express condition that if the said monthly ground rent or any part thereof payable in the manner hereinbefore mentioned shall be an arrears for the space of 3 months after the same shall have become due and payable on any of the said days wherein the same ought to be paid as aforesaid whether the same shall or shall not be legally demanded or If any of the covenants and stipulations herein contained and on the part of the Lessee to be observed and performed shall not be so observed and performed by the Lessee or If the Lessee shall raise an objection to the amount of the monthly ground rent hereby fixed for any reason whatsoever then and in such event it shall be lawful for the Lessor or any person or persons duly authorised by him in that behalf at any time hereafter to enter into and upon the land and premises and the buildings and structures constructed or to he constructed thereon or any part or parts thereof in the name of the whole and the same to have, possess and enjoy and thereupon this demise shall absolutely determine but without prejudice to the right of action of the Lessor in respect of any breach of any of the covenants by the Lessee herein contained PROVIDED ALWAYS that, no re-entry shall be made under the foregoing power for breach of the covenants and stipulations herein contained and on the part of the Lessee to be observed and performed (save and except the covenant for payment of rent) unless and until the Lessor shall have given to the Lessee a notice in writing specifying the covenants and conditions or stipulations which require to be complied with or carried out and the Lessee shall have failed to comply with or carry out the same within 3 months from the date of the receipt of by such notice.</w:t>
       </w:r>
     </w:p>
     <w:p>
@@ -678,7 +678,7 @@
           <w:szCs w:val="20"/>
           <w:lang w:eastAsia="en-IN"/>
         </w:rPr>
-        <w:t>Withinnamed Lessor Harshit in the presence of Gaurav</w:t>
+        <w:t>Withinnamed Lessor Raju in the presence of dfdnf</w:t>
       </w:r>
     </w:p>
     <w:p>
@@ -736,17 +736,17 @@
           <w:szCs w:val="20"/>
           <w:lang w:eastAsia="en-IN"/>
         </w:rPr>
-        <w:t>Ankit</w:t>
-      </w:r>
-      <w:r>
-        <w:rPr>
-          <w:rFonts w:eastAsia="Times New Roman" w:cs="Arial" w:ascii="Arial" w:hAnsi="Arial"/>
-          <w:color w:val="000000"/>
-          <w:sz w:val="20"/>
-          <w:szCs w:val="20"/>
-          <w:lang w:eastAsia="en-IN"/>
-        </w:rPr>
-        <w:t xml:space="preserve"> in the presence of Yogesh</w:t>
+        <w:t>Mihir</w:t>
+      </w:r>
+      <w:r>
+        <w:rPr>
+          <w:rFonts w:eastAsia="Times New Roman" w:cs="Arial" w:ascii="Arial" w:hAnsi="Arial"/>
+          <w:color w:val="000000"/>
+          <w:sz w:val="20"/>
+          <w:szCs w:val="20"/>
+          <w:lang w:eastAsia="en-IN"/>
+        </w:rPr>
+        <w:t xml:space="preserve"> in the presence of dfdjf</w:t>
       </w:r>
     </w:p>
     <w:p>

</xml_diff>